<commit_message>
Sprint review 2 und 3, Project Diary Update
</commit_message>
<xml_diff>
--- a/Org/Project Diary.docx
+++ b/Org/Project Diary.docx
@@ -4345,8 +4345,13 @@
       <w:pPr>
         <w:pStyle w:val="NormalText"/>
       </w:pPr>
-      <w:r>
-        <w:t xml:space="preserve">Wir </w:t>
+      <w:proofErr w:type="spellStart"/>
+      <w:r>
+        <w:t>Wir</w:t>
+      </w:r>
+      <w:proofErr w:type="spellEnd"/>
+      <w:r>
+        <w:t xml:space="preserve"> </w:t>
       </w:r>
       <w:proofErr w:type="spellStart"/>
       <w:r>
@@ -4617,7 +4622,8 @@
       </w:pPr>
       <w:r>
         <w:rPr>
-          <w:lang w:val="en-US"/>
+          <w:noProof/>
+          <w:lang w:val="de-AT" w:eastAsia="de-AT"/>
         </w:rPr>
         <w:drawing>
           <wp:inline distT="0" distB="0" distL="0" distR="0" wp14:anchorId="4C0CBCCE" wp14:editId="6688CC41">
@@ -5693,7 +5699,15 @@
       </w:r>
       <w:proofErr w:type="spellEnd"/>
       <w:r>
-        <w:t xml:space="preserve"> den verantwortlichen </w:t>
+        <w:t xml:space="preserve"> den </w:t>
+      </w:r>
+      <w:proofErr w:type="spellStart"/>
+      <w:r>
+        <w:t>verantwortlichen</w:t>
+      </w:r>
+      <w:proofErr w:type="spellEnd"/>
+      <w:r>
+        <w:t xml:space="preserve"> </w:t>
       </w:r>
       <w:proofErr w:type="spellStart"/>
       <w:r>
@@ -7321,6 +7335,10 @@
         <w:pStyle w:val="NormalText"/>
       </w:pPr>
       <w:r>
+        <w:rPr>
+          <w:noProof/>
+          <w:lang w:val="de-AT" w:eastAsia="de-AT"/>
+        </w:rPr>
         <w:drawing>
           <wp:inline distT="0" distB="0" distL="0" distR="0" wp14:anchorId="3937612A" wp14:editId="10A36962">
             <wp:extent cx="1727384" cy="1897038"/>
@@ -7515,6 +7533,10 @@
         <w:pStyle w:val="NormalText"/>
       </w:pPr>
       <w:r>
+        <w:rPr>
+          <w:noProof/>
+          <w:lang w:val="de-AT" w:eastAsia="de-AT"/>
+        </w:rPr>
         <w:drawing>
           <wp:inline distT="0" distB="0" distL="0" distR="0" wp14:anchorId="70D06CEA" wp14:editId="7A1D27AB">
             <wp:extent cx="6203950" cy="619125"/>
@@ -8080,7 +8102,15 @@
       </w:r>
       <w:proofErr w:type="spellEnd"/>
       <w:r>
-        <w:t xml:space="preserve"> weitere Requirements </w:t>
+        <w:t xml:space="preserve"> </w:t>
+      </w:r>
+      <w:proofErr w:type="spellStart"/>
+      <w:r>
+        <w:t>weitere</w:t>
+      </w:r>
+      <w:proofErr w:type="spellEnd"/>
+      <w:r>
+        <w:t xml:space="preserve"> Requirements </w:t>
       </w:r>
       <w:proofErr w:type="spellStart"/>
       <w:r>
@@ -9149,7 +9179,21 @@
               <w:rPr>
                 <w:sz w:val="18"/>
               </w:rPr>
-              <w:t xml:space="preserve"> also umgewandelt </w:t>
+              <w:t xml:space="preserve"> also </w:t>
+            </w:r>
+            <w:proofErr w:type="spellStart"/>
+            <w:r>
+              <w:rPr>
+                <w:sz w:val="18"/>
+              </w:rPr>
+              <w:t>umgewandelt</w:t>
+            </w:r>
+            <w:proofErr w:type="spellEnd"/>
+            <w:r>
+              <w:rPr>
+                <w:sz w:val="18"/>
+              </w:rPr>
+              <w:t xml:space="preserve"> </w:t>
             </w:r>
             <w:proofErr w:type="spellStart"/>
             <w:r>
@@ -9333,97 +9377,181 @@
               <w:rPr>
                 <w:sz w:val="18"/>
               </w:rPr>
-              <w:t xml:space="preserve">Bis jetzt funktioniert irgendwas mit </w:t>
+              <w:t xml:space="preserve">Bis jetzt </w:t>
             </w:r>
             <w:proofErr w:type="spellStart"/>
             <w:r>
               <w:rPr>
                 <w:sz w:val="18"/>
               </w:rPr>
-              <w:t>oculus</w:t>
+              <w:t>funktioniert</w:t>
             </w:r>
             <w:proofErr w:type="spellEnd"/>
             <w:r>
               <w:rPr>
                 <w:sz w:val="18"/>
               </w:rPr>
-              <w:t xml:space="preserve"> nicht (auf der Website steht, dass man </w:t>
+              <w:t xml:space="preserve"> </w:t>
             </w:r>
             <w:proofErr w:type="spellStart"/>
             <w:r>
               <w:rPr>
                 <w:sz w:val="18"/>
               </w:rPr>
-              <w:t>Unity</w:t>
+              <w:t>irgendwas</w:t>
             </w:r>
             <w:proofErr w:type="spellEnd"/>
             <w:r>
               <w:rPr>
                 <w:sz w:val="18"/>
               </w:rPr>
-              <w:t xml:space="preserve"> 2019.3.4f1 benötigt!) aber trotzdem spannend weil sie VR Handtracking integriert haben</w:t>
+              <w:t xml:space="preserve"> </w:t>
+            </w:r>
+            <w:proofErr w:type="spellStart"/>
+            <w:r>
+              <w:rPr>
+                <w:sz w:val="18"/>
+              </w:rPr>
+              <w:t>mit</w:t>
+            </w:r>
+            <w:proofErr w:type="spellEnd"/>
+            <w:r>
+              <w:rPr>
+                <w:sz w:val="18"/>
+              </w:rPr>
+              <w:t xml:space="preserve"> oculus </w:t>
+            </w:r>
+            <w:proofErr w:type="spellStart"/>
+            <w:r>
+              <w:rPr>
+                <w:sz w:val="18"/>
+              </w:rPr>
+              <w:t>nicht</w:t>
+            </w:r>
+            <w:proofErr w:type="spellEnd"/>
+            <w:r>
+              <w:rPr>
+                <w:sz w:val="18"/>
+              </w:rPr>
+              <w:t xml:space="preserve"> (auf der Website </w:t>
+            </w:r>
+            <w:proofErr w:type="spellStart"/>
+            <w:r>
+              <w:rPr>
+                <w:sz w:val="18"/>
+              </w:rPr>
+              <w:t>steht</w:t>
+            </w:r>
+            <w:proofErr w:type="spellEnd"/>
+            <w:r>
+              <w:rPr>
+                <w:sz w:val="18"/>
+              </w:rPr>
+              <w:t xml:space="preserve">, </w:t>
+            </w:r>
+            <w:proofErr w:type="spellStart"/>
+            <w:r>
+              <w:rPr>
+                <w:sz w:val="18"/>
+              </w:rPr>
+              <w:t>dass</w:t>
+            </w:r>
+            <w:proofErr w:type="spellEnd"/>
+            <w:r>
+              <w:rPr>
+                <w:sz w:val="18"/>
+              </w:rPr>
+              <w:t xml:space="preserve"> man Unity 2019.3.4f1 </w:t>
+            </w:r>
+            <w:proofErr w:type="spellStart"/>
+            <w:r>
+              <w:rPr>
+                <w:sz w:val="18"/>
+              </w:rPr>
+              <w:t>benötigt</w:t>
+            </w:r>
+            <w:proofErr w:type="spellEnd"/>
+            <w:r>
+              <w:rPr>
+                <w:sz w:val="18"/>
+              </w:rPr>
+              <w:t>!) aber trotzdem spannend weil sie VR Handtracking integriert haben</w:t>
             </w:r>
             <w:r>
               <w:rPr>
                 <w:sz w:val="18"/>
               </w:rPr>
               <w:br/>
-              <w:t xml:space="preserve">Habe es getestet mit </w:t>
+              <w:t xml:space="preserve">Habe </w:t>
             </w:r>
             <w:proofErr w:type="spellStart"/>
             <w:r>
               <w:rPr>
                 <w:sz w:val="18"/>
               </w:rPr>
-              <w:t>Unity</w:t>
+              <w:t>es</w:t>
             </w:r>
             <w:proofErr w:type="spellEnd"/>
             <w:r>
               <w:rPr>
                 <w:sz w:val="18"/>
               </w:rPr>
-              <w:t xml:space="preserve"> 6000.0.25f1 und mit </w:t>
+              <w:t xml:space="preserve"> </w:t>
             </w:r>
             <w:proofErr w:type="spellStart"/>
             <w:r>
               <w:rPr>
                 <w:sz w:val="18"/>
               </w:rPr>
-              <w:t>Oculus</w:t>
+              <w:t>getestet</w:t>
             </w:r>
             <w:proofErr w:type="spellEnd"/>
             <w:r>
               <w:rPr>
                 <w:sz w:val="18"/>
               </w:rPr>
-              <w:t xml:space="preserve"> Integration (</w:t>
+              <w:t xml:space="preserve"> </w:t>
             </w:r>
             <w:proofErr w:type="spellStart"/>
             <w:r>
               <w:rPr>
                 <w:sz w:val="18"/>
               </w:rPr>
-              <w:t>Deprecated</w:t>
+              <w:t>mit</w:t>
             </w:r>
             <w:proofErr w:type="spellEnd"/>
             <w:r>
               <w:rPr>
                 <w:sz w:val="18"/>
               </w:rPr>
-              <w:t xml:space="preserve">) Package aber es erscheinen 15 </w:t>
+              <w:t xml:space="preserve"> Unity 6000.0.25f1 und </w:t>
             </w:r>
             <w:proofErr w:type="spellStart"/>
             <w:r>
               <w:rPr>
                 <w:sz w:val="18"/>
               </w:rPr>
-              <w:t>errors</w:t>
+              <w:t>mit</w:t>
             </w:r>
             <w:proofErr w:type="spellEnd"/>
             <w:r>
               <w:rPr>
                 <w:sz w:val="18"/>
               </w:rPr>
+              <w:t xml:space="preserve"> Oculus Integration (Deprecated) Package aber </w:t>
+            </w:r>
+            <w:proofErr w:type="spellStart"/>
+            <w:r>
+              <w:rPr>
+                <w:sz w:val="18"/>
+              </w:rPr>
+              <w:t>es</w:t>
+            </w:r>
+            <w:proofErr w:type="spellEnd"/>
+            <w:r>
+              <w:rPr>
+                <w:sz w:val="18"/>
+              </w:rPr>
               <w:t xml:space="preserve"> </w:t>
             </w:r>
             <w:proofErr w:type="spellStart"/>
@@ -9431,37 +9559,15 @@
               <w:rPr>
                 <w:sz w:val="18"/>
               </w:rPr>
-              <w:t>related</w:t>
+              <w:t>erscheinen</w:t>
             </w:r>
             <w:proofErr w:type="spellEnd"/>
             <w:r>
               <w:rPr>
                 <w:sz w:val="18"/>
               </w:rPr>
-              <w:t xml:space="preserve"> </w:t>
-            </w:r>
-            <w:proofErr w:type="spellStart"/>
-            <w:r>
-              <w:rPr>
-                <w:sz w:val="18"/>
-              </w:rPr>
-              <w:t>to</w:t>
-            </w:r>
-            <w:proofErr w:type="spellEnd"/>
-            <w:r>
-              <w:rPr>
-                <w:sz w:val="18"/>
-              </w:rPr>
-              <w:t xml:space="preserve"> </w:t>
-            </w:r>
-            <w:proofErr w:type="spellStart"/>
-            <w:r>
-              <w:rPr>
-                <w:sz w:val="18"/>
-              </w:rPr>
-              <w:t>oculus</w:t>
-            </w:r>
-            <w:proofErr w:type="spellEnd"/>
+              <w:t xml:space="preserve"> 15 errors related to oculus</w:t>
+            </w:r>
           </w:p>
           <w:p>
             <w:pPr>
@@ -9605,7 +9711,21 @@
               <w:rPr>
                 <w:sz w:val="18"/>
               </w:rPr>
-              <w:t xml:space="preserve"> kleiner </w:t>
+              <w:t xml:space="preserve"> </w:t>
+            </w:r>
+            <w:proofErr w:type="spellStart"/>
+            <w:r>
+              <w:rPr>
+                <w:sz w:val="18"/>
+              </w:rPr>
+              <w:t>kleiner</w:t>
+            </w:r>
+            <w:proofErr w:type="spellEnd"/>
+            <w:r>
+              <w:rPr>
+                <w:sz w:val="18"/>
+              </w:rPr>
+              <w:t xml:space="preserve"> </w:t>
             </w:r>
             <w:proofErr w:type="spellStart"/>
             <w:r>
@@ -10163,10 +10283,13 @@
         <w:pStyle w:val="NormalHeading"/>
       </w:pPr>
       <w:r>
-        <w:t>05</w:t>
-      </w:r>
-      <w:r>
-        <w:t xml:space="preserve">.11 </w:t>
+        <w:t>05.11</w:t>
+      </w:r>
+      <w:r>
+        <w:t>.</w:t>
+      </w:r>
+      <w:r>
+        <w:t xml:space="preserve"> </w:t>
       </w:r>
       <w:r>
         <w:t>Sprint Review 1</w:t>
@@ -10326,10 +10449,291 @@
       <w:r>
         <w:sym w:font="Wingdings" w:char="F04A"/>
       </w:r>
-    </w:p>
-    <w:p>
-      <w:pPr>
-        <w:pStyle w:val="NormalText"/>
+      <w:r>
+        <w:t xml:space="preserve"> </w:t>
+      </w:r>
+      <w:proofErr w:type="spellStart"/>
+      <w:r>
+        <w:t>Dadurch</w:t>
+      </w:r>
+      <w:proofErr w:type="spellEnd"/>
+      <w:r>
+        <w:t xml:space="preserve"> </w:t>
+      </w:r>
+      <w:proofErr w:type="spellStart"/>
+      <w:r>
+        <w:t>wird</w:t>
+      </w:r>
+      <w:proofErr w:type="spellEnd"/>
+      <w:r>
+        <w:t xml:space="preserve"> </w:t>
+      </w:r>
+      <w:proofErr w:type="spellStart"/>
+      <w:r>
+        <w:t>Marcerl</w:t>
+      </w:r>
+      <w:proofErr w:type="spellEnd"/>
+      <w:r>
+        <w:t xml:space="preserve"> Gössl die </w:t>
+      </w:r>
+      <w:proofErr w:type="spellStart"/>
+      <w:r>
+        <w:t>Aufgaben</w:t>
+      </w:r>
+      <w:proofErr w:type="spellEnd"/>
+      <w:r>
+        <w:t xml:space="preserve"> </w:t>
+      </w:r>
+      <w:proofErr w:type="spellStart"/>
+      <w:proofErr w:type="gramStart"/>
+      <w:r>
+        <w:t>als</w:t>
+      </w:r>
+      <w:proofErr w:type="spellEnd"/>
+      <w:proofErr w:type="gramEnd"/>
+      <w:r>
+        <w:t xml:space="preserve"> Product Owner </w:t>
+      </w:r>
+      <w:proofErr w:type="spellStart"/>
+      <w:r>
+        <w:t>übernehmen</w:t>
+      </w:r>
+      <w:proofErr w:type="spellEnd"/>
+      <w:r>
+        <w:t xml:space="preserve">. </w:t>
+      </w:r>
+      <w:proofErr w:type="spellStart"/>
+      <w:r>
+        <w:t>Durch</w:t>
+      </w:r>
+      <w:proofErr w:type="spellEnd"/>
+      <w:r>
+        <w:t xml:space="preserve"> die </w:t>
+      </w:r>
+      <w:proofErr w:type="spellStart"/>
+      <w:r>
+        <w:t>kleinere</w:t>
+      </w:r>
+      <w:proofErr w:type="spellEnd"/>
+      <w:r>
+        <w:t xml:space="preserve"> </w:t>
+      </w:r>
+      <w:proofErr w:type="spellStart"/>
+      <w:r>
+        <w:t>Teamgröße</w:t>
+      </w:r>
+      <w:proofErr w:type="spellEnd"/>
+      <w:r>
+        <w:t xml:space="preserve"> </w:t>
+      </w:r>
+      <w:proofErr w:type="spellStart"/>
+      <w:r>
+        <w:t>werden</w:t>
+      </w:r>
+      <w:proofErr w:type="spellEnd"/>
+      <w:r>
+        <w:t xml:space="preserve"> </w:t>
+      </w:r>
+      <w:proofErr w:type="spellStart"/>
+      <w:r>
+        <w:t>eventuell</w:t>
+      </w:r>
+      <w:proofErr w:type="spellEnd"/>
+      <w:r>
+        <w:t xml:space="preserve"> </w:t>
+      </w:r>
+      <w:proofErr w:type="spellStart"/>
+      <w:r>
+        <w:t>im</w:t>
+      </w:r>
+      <w:proofErr w:type="spellEnd"/>
+      <w:r>
+        <w:t xml:space="preserve"> 4. Semester </w:t>
+      </w:r>
+      <w:proofErr w:type="spellStart"/>
+      <w:r>
+        <w:t>Anpassungen</w:t>
+      </w:r>
+      <w:proofErr w:type="spellEnd"/>
+      <w:r>
+        <w:t xml:space="preserve"> </w:t>
+      </w:r>
+      <w:proofErr w:type="spellStart"/>
+      <w:r>
+        <w:t>bei</w:t>
+      </w:r>
+      <w:proofErr w:type="spellEnd"/>
+      <w:r>
+        <w:t xml:space="preserve"> den Requirements </w:t>
+      </w:r>
+      <w:proofErr w:type="spellStart"/>
+      <w:r>
+        <w:t>gemacht</w:t>
+      </w:r>
+      <w:proofErr w:type="spellEnd"/>
+      <w:r>
+        <w:t xml:space="preserve">. </w:t>
+      </w:r>
+      <w:proofErr w:type="spellStart"/>
+      <w:proofErr w:type="gramStart"/>
+      <w:r>
+        <w:t>Bis</w:t>
+      </w:r>
+      <w:proofErr w:type="spellEnd"/>
+      <w:proofErr w:type="gramEnd"/>
+      <w:r>
+        <w:t xml:space="preserve"> </w:t>
+      </w:r>
+      <w:proofErr w:type="spellStart"/>
+      <w:r>
+        <w:t>zum</w:t>
+      </w:r>
+      <w:proofErr w:type="spellEnd"/>
+      <w:r>
+        <w:t xml:space="preserve"> 4. Semester </w:t>
+      </w:r>
+      <w:proofErr w:type="spellStart"/>
+      <w:r>
+        <w:t>werden</w:t>
+      </w:r>
+      <w:proofErr w:type="spellEnd"/>
+      <w:r>
+        <w:t xml:space="preserve"> </w:t>
+      </w:r>
+      <w:proofErr w:type="spellStart"/>
+      <w:r>
+        <w:t>wir</w:t>
+      </w:r>
+      <w:proofErr w:type="spellEnd"/>
+      <w:r>
+        <w:t xml:space="preserve"> </w:t>
+      </w:r>
+      <w:proofErr w:type="spellStart"/>
+      <w:r>
+        <w:t>Erfahrung</w:t>
+      </w:r>
+      <w:proofErr w:type="spellEnd"/>
+      <w:r>
+        <w:t xml:space="preserve"> </w:t>
+      </w:r>
+      <w:proofErr w:type="spellStart"/>
+      <w:r>
+        <w:t>mit</w:t>
+      </w:r>
+      <w:proofErr w:type="spellEnd"/>
+      <w:r>
+        <w:t xml:space="preserve"> Unity und VR </w:t>
+      </w:r>
+      <w:proofErr w:type="spellStart"/>
+      <w:r>
+        <w:t>sammeln</w:t>
+      </w:r>
+      <w:proofErr w:type="spellEnd"/>
+      <w:r>
+        <w:t xml:space="preserve"> und </w:t>
+      </w:r>
+      <w:proofErr w:type="spellStart"/>
+      <w:r>
+        <w:t>daher</w:t>
+      </w:r>
+      <w:proofErr w:type="spellEnd"/>
+      <w:r>
+        <w:t xml:space="preserve"> </w:t>
+      </w:r>
+      <w:proofErr w:type="spellStart"/>
+      <w:r>
+        <w:t>besser</w:t>
+      </w:r>
+      <w:proofErr w:type="spellEnd"/>
+      <w:r>
+        <w:t xml:space="preserve"> </w:t>
+      </w:r>
+      <w:proofErr w:type="spellStart"/>
+      <w:r>
+        <w:t>abschätzen</w:t>
+      </w:r>
+      <w:proofErr w:type="spellEnd"/>
+      <w:r>
+        <w:t xml:space="preserve"> </w:t>
+      </w:r>
+      <w:proofErr w:type="spellStart"/>
+      <w:r>
+        <w:t>können</w:t>
+      </w:r>
+      <w:proofErr w:type="spellEnd"/>
+      <w:r>
+        <w:t xml:space="preserve">, </w:t>
+      </w:r>
+      <w:proofErr w:type="spellStart"/>
+      <w:r>
+        <w:t>inwiefern</w:t>
+      </w:r>
+      <w:proofErr w:type="spellEnd"/>
+      <w:r>
+        <w:t xml:space="preserve"> der </w:t>
+      </w:r>
+      <w:proofErr w:type="spellStart"/>
+      <w:r>
+        <w:t>Projektumfang</w:t>
+      </w:r>
+      <w:proofErr w:type="spellEnd"/>
+      <w:r>
+        <w:t xml:space="preserve"> </w:t>
+      </w:r>
+      <w:proofErr w:type="spellStart"/>
+      <w:r>
+        <w:t>für</w:t>
+      </w:r>
+      <w:proofErr w:type="spellEnd"/>
+      <w:r>
+        <w:t xml:space="preserve"> </w:t>
+      </w:r>
+      <w:proofErr w:type="spellStart"/>
+      <w:r>
+        <w:t>vier</w:t>
+      </w:r>
+      <w:proofErr w:type="spellEnd"/>
+      <w:r>
+        <w:t xml:space="preserve"> </w:t>
+      </w:r>
+      <w:proofErr w:type="spellStart"/>
+      <w:r>
+        <w:t>Personen</w:t>
+      </w:r>
+      <w:proofErr w:type="spellEnd"/>
+      <w:r>
+        <w:t xml:space="preserve"> </w:t>
+      </w:r>
+      <w:proofErr w:type="spellStart"/>
+      <w:r>
+        <w:t>realistisch</w:t>
+      </w:r>
+      <w:proofErr w:type="spellEnd"/>
+      <w:r>
+        <w:t xml:space="preserve"> </w:t>
+      </w:r>
+      <w:proofErr w:type="spellStart"/>
+      <w:proofErr w:type="gramStart"/>
+      <w:r>
+        <w:t>ist</w:t>
+      </w:r>
+      <w:proofErr w:type="spellEnd"/>
+      <w:proofErr w:type="gramEnd"/>
+      <w:r>
+        <w:t xml:space="preserve">. </w:t>
+      </w:r>
+    </w:p>
+    <w:p>
+      <w:pPr>
+        <w:pStyle w:val="NormalHeading"/>
+      </w:pPr>
+      <w:r>
+        <w:t>19.11. Sprint Review 2</w:t>
+      </w:r>
+    </w:p>
+    <w:p>
+      <w:pPr>
+        <w:pStyle w:val="NormalHeading"/>
       </w:pPr>
       <w:bookmarkStart w:id="0" w:name="_GoBack"/>
       <w:bookmarkEnd w:id="0"/>
@@ -10391,6 +10795,7 @@
         <w:docPartUnique/>
       </w:docPartObj>
     </w:sdtPr>
+    <w:sdtEndPr/>
     <w:sdtContent>
       <w:p>
         <w:pPr>
@@ -10482,7 +10887,7 @@
                                 <w:sz w:val="20"/>
                                 <w:szCs w:val="20"/>
                               </w:rPr>
-                              <w:t>11</w:t>
+                              <w:t>12</w:t>
                             </w:r>
                             <w:r>
                               <w:rPr>
@@ -13133,6 +13538,12 @@
 </file>
 
 <file path=customXml/item1.xml><?xml version="1.0" encoding="utf-8"?>
+<p:properties xmlns:p="http://schemas.microsoft.com/office/2006/metadata/properties" xmlns:xsi="http://www.w3.org/2001/XMLSchema-instance" xmlns:pc="http://schemas.microsoft.com/office/infopath/2007/PartnerControls">
+  <documentManagement/>
+</p:properties>
+</file>
+
+<file path=customXml/item2.xml><?xml version="1.0" encoding="utf-8"?>
 <ct:contentTypeSchema xmlns:ct="http://schemas.microsoft.com/office/2006/metadata/contentType" xmlns:ma="http://schemas.microsoft.com/office/2006/metadata/properties/metaAttributes" ct:_="" ma:_="" ma:contentTypeName="Dokument" ma:contentTypeID="0x0101004F52E80C53C79B4CA73117611523BB38" ma:contentTypeVersion="14" ma:contentTypeDescription="Ein neues Dokument erstellen." ma:contentTypeScope="" ma:versionID="d45b4e12325e1b56ff354b35df61a102">
   <xsd:schema xmlns:xsd="http://www.w3.org/2001/XMLSchema" xmlns:xs="http://www.w3.org/2001/XMLSchema" xmlns:p="http://schemas.microsoft.com/office/2006/metadata/properties" xmlns:ns2="5df7da36-8ec4-4f1e-90b2-2c0bb17770d3" xmlns:ns3="59b2513c-5800-434e-b9f8-fa17efc5532a" targetNamespace="http://schemas.microsoft.com/office/2006/metadata/properties" ma:root="true" ma:fieldsID="bc76425a59d8c33e3cca82ee35144b08" ns2:_="" ns3:_="">
     <xsd:import namespace="5df7da36-8ec4-4f1e-90b2-2c0bb17770d3"/>
@@ -13349,12 +13760,6 @@
 </ct:contentTypeSchema>
 </file>
 
-<file path=customXml/item2.xml><?xml version="1.0" encoding="utf-8"?>
-<p:properties xmlns:p="http://schemas.microsoft.com/office/2006/metadata/properties" xmlns:xsi="http://www.w3.org/2001/XMLSchema-instance" xmlns:pc="http://schemas.microsoft.com/office/infopath/2007/PartnerControls">
-  <documentManagement/>
-</p:properties>
-</file>
-
 <file path=customXml/item3.xml><?xml version="1.0" encoding="utf-8"?>
 <?mso-contentType ?>
 <FormTemplates xmlns="http://schemas.microsoft.com/sharepoint/v3/contenttype/forms">
@@ -13369,6 +13774,15 @@
 </file>
 
 <file path=customXml/itemProps1.xml><?xml version="1.0" encoding="utf-8"?>
+<ds:datastoreItem xmlns:ds="http://schemas.openxmlformats.org/officeDocument/2006/customXml" ds:itemID="{8DBADF4B-CC49-4F3D-9067-BE9D3EDD8170}">
+  <ds:schemaRefs>
+    <ds:schemaRef ds:uri="http://schemas.microsoft.com/office/2006/metadata/properties"/>
+    <ds:schemaRef ds:uri="http://schemas.microsoft.com/office/infopath/2007/PartnerControls"/>
+  </ds:schemaRefs>
+</ds:datastoreItem>
+</file>
+
+<file path=customXml/itemProps2.xml><?xml version="1.0" encoding="utf-8"?>
 <ds:datastoreItem xmlns:ds="http://schemas.openxmlformats.org/officeDocument/2006/customXml" ds:itemID="{4F04040A-EC6F-4320-8973-42913F4D2A13}">
   <ds:schemaRefs>
     <ds:schemaRef ds:uri="http://schemas.microsoft.com/office/2006/metadata/contentType"/>
@@ -13387,15 +13801,6 @@
 </ds:datastoreItem>
 </file>
 
-<file path=customXml/itemProps2.xml><?xml version="1.0" encoding="utf-8"?>
-<ds:datastoreItem xmlns:ds="http://schemas.openxmlformats.org/officeDocument/2006/customXml" ds:itemID="{8DBADF4B-CC49-4F3D-9067-BE9D3EDD8170}">
-  <ds:schemaRefs>
-    <ds:schemaRef ds:uri="http://schemas.microsoft.com/office/2006/metadata/properties"/>
-    <ds:schemaRef ds:uri="http://schemas.microsoft.com/office/infopath/2007/PartnerControls"/>
-  </ds:schemaRefs>
-</ds:datastoreItem>
-</file>
-
 <file path=customXml/itemProps3.xml><?xml version="1.0" encoding="utf-8"?>
 <ds:datastoreItem xmlns:ds="http://schemas.openxmlformats.org/officeDocument/2006/customXml" ds:itemID="{2A354026-2537-4E67-9855-C12891B51AEC}">
   <ds:schemaRefs>
@@ -13405,7 +13810,7 @@
 </file>
 
 <file path=customXml/itemProps4.xml><?xml version="1.0" encoding="utf-8"?>
-<ds:datastoreItem xmlns:ds="http://schemas.openxmlformats.org/officeDocument/2006/customXml" ds:itemID="{CE89DEA9-5030-4C51-8A3D-9C0744096742}">
+<ds:datastoreItem xmlns:ds="http://schemas.openxmlformats.org/officeDocument/2006/customXml" ds:itemID="{70384F13-1F1A-42AA-805E-5AE9454E46E2}">
   <ds:schemaRefs>
     <ds:schemaRef ds:uri="http://schemas.openxmlformats.org/officeDocument/2006/bibliography"/>
   </ds:schemaRefs>

</xml_diff>